<commit_message>
Create project in Maven
</commit_message>
<xml_diff>
--- a/AED_U3_Laboratorio_Enunciado.docx
+++ b/AED_U3_Laboratorio_Enunciado.docx
@@ -265,18 +265,18 @@
           <w:b/>
           <w:sz w:val="20"/>
           <w:szCs w:val="20"/>
-        </w:rPr>
-      </w:pPr>
-      <w:proofErr w:type="spellStart"/>
+          <w:lang w:val="es-CO"/>
+        </w:rPr>
+      </w:pPr>
       <w:r>
         <w:rPr>
           <w:b/>
           <w:sz w:val="20"/>
           <w:szCs w:val="20"/>
+          <w:lang w:val="es-CO"/>
         </w:rPr>
         <w:t>Enunciado</w:t>
       </w:r>
-      <w:proofErr w:type="spellEnd"/>
     </w:p>
     <w:p>
       <w:pPr>
@@ -293,6 +293,7 @@
           <w:b/>
           <w:sz w:val="20"/>
           <w:szCs w:val="20"/>
+          <w:lang w:val="es-CO"/>
         </w:rPr>
       </w:pPr>
       <w:r>
@@ -975,8 +976,6 @@
           <w:lang w:val="es-CO"/>
         </w:rPr>
       </w:pPr>
-      <w:bookmarkStart w:id="2" w:name="_GoBack"/>
-      <w:bookmarkEnd w:id="2"/>
     </w:p>
     <w:p>
       <w:pPr>
@@ -1009,41 +1008,15 @@
           <w:szCs w:val="20"/>
           <w:lang w:val="es-CO"/>
         </w:rPr>
-        <w:t xml:space="preserve">de acuerdo </w:t>
-      </w:r>
-      <w:proofErr w:type="gramStart"/>
-      <w:r>
-        <w:rPr>
-          <w:sz w:val="20"/>
-          <w:szCs w:val="20"/>
-          <w:lang w:val="es-CO"/>
-        </w:rPr>
-        <w:t>con</w:t>
-      </w:r>
-      <w:r>
-        <w:rPr>
-          <w:sz w:val="20"/>
-          <w:szCs w:val="20"/>
-          <w:lang w:val="es-CO"/>
-        </w:rPr>
-        <w:t xml:space="preserve"> </w:t>
-      </w:r>
-      <w:r>
-        <w:rPr>
-          <w:sz w:val="20"/>
-          <w:szCs w:val="20"/>
-          <w:lang w:val="es-CO"/>
-        </w:rPr>
-        <w:t xml:space="preserve"> todos</w:t>
-      </w:r>
-      <w:proofErr w:type="gramEnd"/>
-      <w:r>
-        <w:rPr>
-          <w:sz w:val="20"/>
-          <w:szCs w:val="20"/>
-          <w:lang w:val="es-CO"/>
-        </w:rPr>
-        <w:t xml:space="preserve"> los criterios, pero solamente cuatro de ellas (sobre atributos estadísticos) deben resultar eficientes.  Su aplicación deberá contar con una interfaz gráfica. Igualmente, su programa ha de funcionar con al menos 200.000 datos válidos. Extrapolen de alguna colección de datos (data set) apropiada, por ejemplo </w:t>
+        <w:t>de acuerdo con</w:t>
+      </w:r>
+      <w:r>
+        <w:rPr>
+          <w:sz w:val="20"/>
+          <w:szCs w:val="20"/>
+          <w:lang w:val="es-CO"/>
+        </w:rPr>
+        <w:t xml:space="preserve"> todos los criterios, pero solamente cuatro de ellas (sobre atributos estadísticos) deben resultar eficientes.  Su aplicación deberá contar con una interfaz gráfica. Igualmente, su programa ha de funcionar con al menos 200.000 datos válidos. Extrapolen de alguna colección de datos (data set) apropiada, por ejemplo </w:t>
       </w:r>
       <w:hyperlink r:id="rId7">
         <w:r>
@@ -1054,7 +1027,29 @@
             <w:u w:val="single"/>
             <w:lang w:val="es-CO"/>
           </w:rPr>
-          <w:t>https://data.world/jgrosz99/nba-player-data-1978-2016</w:t>
+          <w:t>https://data.world/jgrosz</w:t>
+        </w:r>
+        <w:bookmarkStart w:id="2" w:name="_GoBack"/>
+        <w:bookmarkEnd w:id="2"/>
+        <w:r>
+          <w:rPr>
+            <w:color w:val="1155CC"/>
+            <w:sz w:val="20"/>
+            <w:szCs w:val="20"/>
+            <w:u w:val="single"/>
+            <w:lang w:val="es-CO"/>
+          </w:rPr>
+          <w:t>9</w:t>
+        </w:r>
+        <w:r>
+          <w:rPr>
+            <w:color w:val="1155CC"/>
+            <w:sz w:val="20"/>
+            <w:szCs w:val="20"/>
+            <w:u w:val="single"/>
+            <w:lang w:val="es-CO"/>
+          </w:rPr>
+          <w:t>9/nba-player-data-1978-2016</w:t>
         </w:r>
       </w:hyperlink>
     </w:p>
@@ -1845,6 +1840,7 @@
     <w:lsdException w:name="HTML Sample" w:semiHidden="1" w:unhideWhenUsed="1"/>
     <w:lsdException w:name="HTML Typewriter" w:semiHidden="1" w:unhideWhenUsed="1"/>
     <w:lsdException w:name="HTML Variable" w:semiHidden="1" w:unhideWhenUsed="1"/>
+    <w:lsdException w:name="Normal Table" w:semiHidden="1" w:unhideWhenUsed="1"/>
     <w:lsdException w:name="annotation subject" w:semiHidden="1" w:unhideWhenUsed="1"/>
     <w:lsdException w:name="No List" w:semiHidden="1" w:unhideWhenUsed="1"/>
     <w:lsdException w:name="Outline List 1" w:semiHidden="1" w:unhideWhenUsed="1"/>
@@ -1888,8 +1884,10 @@
     <w:lsdException w:name="Table Elegant" w:semiHidden="1" w:unhideWhenUsed="1"/>
     <w:lsdException w:name="Table Professional" w:semiHidden="1" w:unhideWhenUsed="1"/>
     <w:lsdException w:name="Table Subtle 1" w:semiHidden="1" w:unhideWhenUsed="1"/>
+    <w:lsdException w:name="Table Subtle 2" w:semiHidden="1" w:unhideWhenUsed="1"/>
     <w:lsdException w:name="Table Web 1" w:semiHidden="1" w:unhideWhenUsed="1"/>
     <w:lsdException w:name="Table Web 2" w:semiHidden="1" w:unhideWhenUsed="1"/>
+    <w:lsdException w:name="Table Web 3" w:semiHidden="1" w:unhideWhenUsed="1"/>
     <w:lsdException w:name="Balloon Text" w:semiHidden="1" w:unhideWhenUsed="1"/>
     <w:lsdException w:name="Table Grid" w:uiPriority="39"/>
     <w:lsdException w:name="Table Theme" w:semiHidden="1" w:unhideWhenUsed="1"/>

</xml_diff>